<commit_message>
sampling around center and new word file
</commit_message>
<xml_diff>
--- a/Docs/SSRF.docx
+++ b/Docs/SSRF.docx
@@ -19,12 +19,7 @@
     </w:p>
     <w:p>
       <w:r>
-        <w:t>550 data points, 50 featur</w:t>
-      </w:r>
-      <w:bookmarkStart w:id="0" w:name="_GoBack"/>
-      <w:bookmarkEnd w:id="0"/>
-      <w:r>
-        <w:t>es, 2 classes</w:t>
+        <w:t>550 data points, 50 features, 2 classes</w:t>
       </w:r>
     </w:p>
     <w:p>
@@ -124,30 +119,12 @@
     </w:p>
     <w:p>
       <w:r>
-        <w:t>150</w:t>
-      </w:r>
-      <w:r>
-        <w:t xml:space="preserve"> data points, </w:t>
-      </w:r>
-      <w:r>
-        <w:t>4</w:t>
-      </w:r>
-      <w:r>
-        <w:t xml:space="preserve"> features</w:t>
-      </w:r>
-      <w:r>
-        <w:t>, 3 classes</w:t>
-      </w:r>
-    </w:p>
-    <w:p>
-      <w:r>
-        <w:t>10% labeled (</w:t>
-      </w:r>
-      <w:r>
-        <w:t>15</w:t>
-      </w:r>
-      <w:r>
-        <w:t xml:space="preserve"> </w:t>
+        <w:t>150 data points, 4 features, 3 classes</w:t>
+      </w:r>
+    </w:p>
+    <w:p>
+      <w:r>
+        <w:t xml:space="preserve">10% labeled (15 </w:t>
       </w:r>
       <w:proofErr w:type="spellStart"/>
       <w:r>
@@ -160,25 +137,7 @@
     </w:p>
     <w:p>
       <w:r>
-        <w:t>~</w:t>
-      </w:r>
-      <w:r>
-        <w:t>9</w:t>
-      </w:r>
-      <w:r>
-        <w:t>% increase accuracy (</w:t>
-      </w:r>
-      <w:r>
-        <w:t>0.86</w:t>
-      </w:r>
-      <w:r>
-        <w:t>% -&gt;</w:t>
-      </w:r>
-      <w:r>
-        <w:t xml:space="preserve"> 0.95</w:t>
-      </w:r>
-      <w:r>
-        <w:t>%)</w:t>
+        <w:t>~9% increase accuracy (0.86% -&gt; 0.95%)</w:t>
       </w:r>
     </w:p>
     <w:p>
@@ -287,27 +246,29 @@
           <w:sz w:val="20"/>
           <w:szCs w:val="20"/>
         </w:rPr>
-        <w:t>R</w:t>
-      </w:r>
-      <w:r>
+        <w:t>Recordings of 30 subjects performing activities of daily living (ADL) while carrying a waist-mounted smartphone with embedded inertial sensors.</w:t>
+      </w:r>
+    </w:p>
+    <w:p>
+      <w:pPr>
         <w:rPr>
           <w:rFonts w:ascii="Arial" w:hAnsi="Arial" w:cs="Arial"/>
           <w:color w:val="123654"/>
           <w:sz w:val="20"/>
           <w:szCs w:val="20"/>
         </w:rPr>
-        <w:t>ecordings of 30 subjects performing activities of daily living (ADL) while carrying a waist-mounted smartphone with embedded inertial sensors.</w:t>
-      </w:r>
-    </w:p>
-    <w:p>
-      <w:pPr>
+      </w:pPr>
+      <w:r>
         <w:rPr>
           <w:rFonts w:ascii="Arial" w:hAnsi="Arial" w:cs="Arial"/>
           <w:color w:val="123654"/>
           <w:sz w:val="20"/>
           <w:szCs w:val="20"/>
         </w:rPr>
-      </w:pPr>
+        <w:t>3-axial linear acceleration and 3-axial angular velocity at a constant rate of 50Hz</w:t>
+      </w:r>
+    </w:p>
+    <w:p>
       <w:r>
         <w:rPr>
           <w:rFonts w:ascii="Arial" w:hAnsi="Arial" w:cs="Arial"/>
@@ -315,32 +276,12 @@
           <w:sz w:val="20"/>
           <w:szCs w:val="20"/>
         </w:rPr>
-        <w:t>3-axial linear acceleration and 3-axial angular velocity at a constant rate of 50Hz</w:t>
-      </w:r>
-    </w:p>
-    <w:p>
-      <w:r>
-        <w:rPr>
-          <w:rFonts w:ascii="Arial" w:hAnsi="Arial" w:cs="Arial"/>
-          <w:color w:val="123654"/>
-          <w:sz w:val="20"/>
-          <w:szCs w:val="20"/>
-        </w:rPr>
         <w:t>Total time 2.86h of recording</w:t>
       </w:r>
     </w:p>
     <w:p>
       <w:r>
-        <w:t>7352</w:t>
-      </w:r>
-      <w:r>
-        <w:t xml:space="preserve"> data points, </w:t>
-      </w:r>
-      <w:r>
-        <w:t>561</w:t>
-      </w:r>
-      <w:r>
-        <w:t xml:space="preserve"> features</w:t>
+        <w:t>7352 data points, 561 features</w:t>
       </w:r>
       <w:r>
         <w:t xml:space="preserve"> (accelerometer and gyroscope)</w:t>
@@ -523,10 +464,7 @@
     <w:p>
       <w:r>
         <w:lastRenderedPageBreak/>
-        <w:t>4</w:t>
-      </w:r>
-      <w:r>
-        <w:t xml:space="preserve"> subjects labeled (</w:t>
+        <w:t>4 subjects labeled (</w:t>
       </w:r>
       <w:r>
         <w:t>1315</w:t>
@@ -545,10 +483,7 @@
     </w:p>
     <w:p>
       <w:r>
-        <w:t>4</w:t>
-      </w:r>
-      <w:r>
-        <w:t xml:space="preserve"> subjects unlabeled (</w:t>
+        <w:t>4 subjects unlabeled (</w:t>
       </w:r>
       <w:r>
         <w:t>1228</w:t>
@@ -567,25 +502,7 @@
     </w:p>
     <w:p>
       <w:r>
-        <w:t>~</w:t>
-      </w:r>
-      <w:r>
-        <w:t>6</w:t>
-      </w:r>
-      <w:r>
-        <w:t>% increase accuracy (0.8</w:t>
-      </w:r>
-      <w:r>
-        <w:t>2</w:t>
-      </w:r>
-      <w:r>
-        <w:t>% -&gt;</w:t>
-      </w:r>
-      <w:r>
-        <w:t xml:space="preserve"> 0.88</w:t>
-      </w:r>
-      <w:r>
-        <w:t>%)</w:t>
+        <w:t>~6% increase accuracy (0.82% -&gt; 0.88%)</w:t>
       </w:r>
     </w:p>
     <w:p/>
@@ -792,10 +709,7 @@
     </w:p>
     <w:p>
       <w:r>
-        <w:t>Alpha =</w:t>
-      </w:r>
-      <w:r>
-        <w:t xml:space="preserve"> 0.5</w:t>
+        <w:t>Alpha = 0.5</w:t>
       </w:r>
       <w:r>
         <w:rPr>
@@ -866,17 +780,1449 @@
     </w:p>
     <w:p>
       <w:pPr>
+        <w:rPr>
+          <w:b/>
+          <w:u w:val="single"/>
+        </w:rPr>
+      </w:pPr>
+      <w:r>
+        <w:rPr>
+          <w:b/>
+          <w:u w:val="single"/>
+        </w:rPr>
+        <w:lastRenderedPageBreak/>
+        <w:t>Using different values of T0</w:t>
+      </w:r>
+    </w:p>
+    <w:p>
+      <w:pPr>
+        <w:rPr>
+          <w:b/>
+        </w:rPr>
+      </w:pPr>
+      <w:r>
+        <w:rPr>
+          <w:b/>
+        </w:rPr>
+        <w:t>3 labeled, 3 unlabeled, 10 trees</w:t>
+      </w:r>
+    </w:p>
+    <w:p>
+      <w:pPr>
+        <w:rPr>
+          <w:b/>
+        </w:rPr>
+      </w:pPr>
+      <w:r>
+        <w:rPr>
+          <w:b/>
+          <w:noProof/>
+        </w:rPr>
+        <w:drawing>
+          <wp:inline distT="0" distB="0" distL="0" distR="0">
+            <wp:extent cx="5939790" cy="3665855"/>
+            <wp:effectExtent l="0" t="0" r="3810" b="0"/>
+            <wp:docPr id="23" name="Picture 23" descr="C:\Users\llonini\Google Drive\Activity Recognition\SSRF\Figures\UCI\acc-tr3-te3_10trees_T0.jpg"/>
+            <wp:cNvGraphicFramePr>
+              <a:graphicFrameLocks xmlns:a="http://schemas.openxmlformats.org/drawingml/2006/main" noChangeAspect="1"/>
+            </wp:cNvGraphicFramePr>
+            <a:graphic xmlns:a="http://schemas.openxmlformats.org/drawingml/2006/main">
+              <a:graphicData uri="http://schemas.openxmlformats.org/drawingml/2006/picture">
+                <pic:pic xmlns:pic="http://schemas.openxmlformats.org/drawingml/2006/picture">
+                  <pic:nvPicPr>
+                    <pic:cNvPr id="0" name="Picture 14" descr="C:\Users\llonini\Google Drive\Activity Recognition\SSRF\Figures\UCI\acc-tr3-te3_10trees_T0.jpg"/>
+                    <pic:cNvPicPr>
+                      <a:picLocks noChangeAspect="1" noChangeArrowheads="1"/>
+                    </pic:cNvPicPr>
+                  </pic:nvPicPr>
+                  <pic:blipFill>
+                    <a:blip r:embed="rId14">
+                      <a:extLst>
+                        <a:ext uri="{28A0092B-C50C-407E-A947-70E740481C1C}">
+                          <a14:useLocalDpi xmlns:a14="http://schemas.microsoft.com/office/drawing/2010/main" val="0"/>
+                        </a:ext>
+                      </a:extLst>
+                    </a:blip>
+                    <a:srcRect/>
+                    <a:stretch>
+                      <a:fillRect/>
+                    </a:stretch>
+                  </pic:blipFill>
+                  <pic:spPr bwMode="auto">
+                    <a:xfrm>
+                      <a:off x="0" y="0"/>
+                      <a:ext cx="5939790" cy="3665855"/>
+                    </a:xfrm>
+                    <a:prstGeom prst="rect">
+                      <a:avLst/>
+                    </a:prstGeom>
+                    <a:noFill/>
+                    <a:ln>
+                      <a:noFill/>
+                    </a:ln>
+                  </pic:spPr>
+                </pic:pic>
+              </a:graphicData>
+            </a:graphic>
+          </wp:inline>
+        </w:drawing>
+      </w:r>
+    </w:p>
+    <w:p>
+      <w:pPr>
+        <w:rPr>
+          <w:b/>
+        </w:rPr>
+      </w:pPr>
+    </w:p>
+    <w:p>
+      <w:pPr>
+        <w:rPr>
+          <w:b/>
+        </w:rPr>
+      </w:pPr>
+      <w:r>
+        <w:rPr>
+          <w:b/>
+        </w:rPr>
+        <w:t>1-7 labeled, 9 unlabeled, T0 = 1, 10 trees</w:t>
+      </w:r>
+    </w:p>
+    <w:p>
+      <w:pPr>
+        <w:jc w:val="center"/>
+        <w:rPr>
+          <w:b/>
+        </w:rPr>
+      </w:pPr>
+      <w:r>
+        <w:rPr>
+          <w:b/>
+          <w:noProof/>
+        </w:rPr>
+        <w:drawing>
+          <wp:inline distT="0" distB="0" distL="0" distR="0">
+            <wp:extent cx="4973167" cy="2862469"/>
+            <wp:effectExtent l="0" t="0" r="0" b="0"/>
+            <wp:docPr id="10" name="Picture 10" descr="C:\Users\llonini\Google Drive\Activity Recognition\SSRF\Figures\UCI\acc1to7-vsalltests_T0_1.jpg"/>
+            <wp:cNvGraphicFramePr>
+              <a:graphicFrameLocks xmlns:a="http://schemas.openxmlformats.org/drawingml/2006/main" noChangeAspect="1"/>
+            </wp:cNvGraphicFramePr>
+            <a:graphic xmlns:a="http://schemas.openxmlformats.org/drawingml/2006/main">
+              <a:graphicData uri="http://schemas.openxmlformats.org/drawingml/2006/picture">
+                <pic:pic xmlns:pic="http://schemas.openxmlformats.org/drawingml/2006/picture">
+                  <pic:nvPicPr>
+                    <pic:cNvPr id="0" name="Picture 2" descr="C:\Users\llonini\Google Drive\Activity Recognition\SSRF\Figures\UCI\acc1to7-vsalltests_T0_1.jpg"/>
+                    <pic:cNvPicPr>
+                      <a:picLocks noChangeAspect="1" noChangeArrowheads="1"/>
+                    </pic:cNvPicPr>
+                  </pic:nvPicPr>
+                  <pic:blipFill>
+                    <a:blip r:embed="rId15" cstate="print">
+                      <a:extLst>
+                        <a:ext uri="{28A0092B-C50C-407E-A947-70E740481C1C}">
+                          <a14:useLocalDpi xmlns:a14="http://schemas.microsoft.com/office/drawing/2010/main" val="0"/>
+                        </a:ext>
+                      </a:extLst>
+                    </a:blip>
+                    <a:srcRect/>
+                    <a:stretch>
+                      <a:fillRect/>
+                    </a:stretch>
+                  </pic:blipFill>
+                  <pic:spPr bwMode="auto">
+                    <a:xfrm>
+                      <a:off x="0" y="0"/>
+                      <a:ext cx="4973167" cy="2862469"/>
+                    </a:xfrm>
+                    <a:prstGeom prst="rect">
+                      <a:avLst/>
+                    </a:prstGeom>
+                    <a:noFill/>
+                    <a:ln>
+                      <a:noFill/>
+                    </a:ln>
+                  </pic:spPr>
+                </pic:pic>
+              </a:graphicData>
+            </a:graphic>
+          </wp:inline>
+        </w:drawing>
+      </w:r>
+      <w:r>
+        <w:rPr>
+          <w:b/>
+        </w:rPr>
+        <w:br w:type="page"/>
+      </w:r>
+    </w:p>
+    <w:p>
+      <w:pPr>
+        <w:rPr>
+          <w:b/>
+        </w:rPr>
+      </w:pPr>
+      <w:r>
+        <w:rPr>
+          <w:b/>
+        </w:rPr>
+        <w:lastRenderedPageBreak/>
+        <w:t>8</w:t>
+      </w:r>
+      <w:r>
+        <w:rPr>
+          <w:b/>
+        </w:rPr>
+        <w:t>-</w:t>
+      </w:r>
+      <w:r>
+        <w:rPr>
+          <w:b/>
+        </w:rPr>
+        <w:t xml:space="preserve">14 </w:t>
+      </w:r>
+      <w:r>
+        <w:rPr>
+          <w:b/>
+        </w:rPr>
+        <w:t>labeled, 9 unlabeled</w:t>
+      </w:r>
+      <w:r>
+        <w:rPr>
+          <w:b/>
+        </w:rPr>
+        <w:t>, T0 = 1, 10 trees</w:t>
+      </w:r>
+    </w:p>
+    <w:p>
+      <w:pPr>
+        <w:rPr>
+          <w:b/>
+        </w:rPr>
+      </w:pPr>
+      <w:r>
+        <w:rPr>
+          <w:b/>
+          <w:noProof/>
+        </w:rPr>
+        <w:drawing>
+          <wp:inline distT="0" distB="0" distL="0" distR="0">
+            <wp:extent cx="5947410" cy="2981960"/>
+            <wp:effectExtent l="0" t="0" r="0" b="8890"/>
+            <wp:docPr id="12" name="Picture 12" descr="C:\Users\llonini\Google Drive\Activity Recognition\SSRF\Figures\UCI\acc8to14-vsalltests_T0_1.jpg"/>
+            <wp:cNvGraphicFramePr>
+              <a:graphicFrameLocks xmlns:a="http://schemas.openxmlformats.org/drawingml/2006/main" noChangeAspect="1"/>
+            </wp:cNvGraphicFramePr>
+            <a:graphic xmlns:a="http://schemas.openxmlformats.org/drawingml/2006/main">
+              <a:graphicData uri="http://schemas.openxmlformats.org/drawingml/2006/picture">
+                <pic:pic xmlns:pic="http://schemas.openxmlformats.org/drawingml/2006/picture">
+                  <pic:nvPicPr>
+                    <pic:cNvPr id="0" name="Picture 3" descr="C:\Users\llonini\Google Drive\Activity Recognition\SSRF\Figures\UCI\acc8to14-vsalltests_T0_1.jpg"/>
+                    <pic:cNvPicPr>
+                      <a:picLocks noChangeAspect="1" noChangeArrowheads="1"/>
+                    </pic:cNvPicPr>
+                  </pic:nvPicPr>
+                  <pic:blipFill>
+                    <a:blip r:embed="rId16" cstate="print">
+                      <a:extLst>
+                        <a:ext uri="{28A0092B-C50C-407E-A947-70E740481C1C}">
+                          <a14:useLocalDpi xmlns:a14="http://schemas.microsoft.com/office/drawing/2010/main" val="0"/>
+                        </a:ext>
+                      </a:extLst>
+                    </a:blip>
+                    <a:srcRect/>
+                    <a:stretch>
+                      <a:fillRect/>
+                    </a:stretch>
+                  </pic:blipFill>
+                  <pic:spPr bwMode="auto">
+                    <a:xfrm>
+                      <a:off x="0" y="0"/>
+                      <a:ext cx="5947410" cy="2981960"/>
+                    </a:xfrm>
+                    <a:prstGeom prst="rect">
+                      <a:avLst/>
+                    </a:prstGeom>
+                    <a:noFill/>
+                    <a:ln>
+                      <a:noFill/>
+                    </a:ln>
+                  </pic:spPr>
+                </pic:pic>
+              </a:graphicData>
+            </a:graphic>
+          </wp:inline>
+        </w:drawing>
+      </w:r>
+    </w:p>
+    <w:p>
+      <w:pPr>
+        <w:rPr>
+          <w:b/>
+        </w:rPr>
+      </w:pPr>
+      <w:r>
+        <w:rPr>
+          <w:b/>
+        </w:rPr>
+        <w:t>15</w:t>
+      </w:r>
+      <w:r>
+        <w:rPr>
+          <w:b/>
+        </w:rPr>
+        <w:t>-</w:t>
+      </w:r>
+      <w:r>
+        <w:rPr>
+          <w:b/>
+        </w:rPr>
+        <w:t>21</w:t>
+      </w:r>
+      <w:r>
+        <w:rPr>
+          <w:b/>
+        </w:rPr>
+        <w:t xml:space="preserve"> labeled, 9 unlabeled</w:t>
+      </w:r>
+      <w:r>
+        <w:rPr>
+          <w:b/>
+        </w:rPr>
+        <w:t>, T0 = 1, 10 trees</w:t>
+      </w:r>
+      <w:r>
+        <w:rPr>
+          <w:b/>
+          <w:noProof/>
+        </w:rPr>
+        <w:drawing>
+          <wp:inline distT="0" distB="0" distL="0" distR="0">
+            <wp:extent cx="5947410" cy="2981960"/>
+            <wp:effectExtent l="0" t="0" r="0" b="8890"/>
+            <wp:docPr id="14" name="Picture 14" descr="C:\Users\llonini\Google Drive\Activity Recognition\SSRF\Figures\UCI\acc15to21-vsalltests_T0_1.jpg"/>
+            <wp:cNvGraphicFramePr>
+              <a:graphicFrameLocks xmlns:a="http://schemas.openxmlformats.org/drawingml/2006/main" noChangeAspect="1"/>
+            </wp:cNvGraphicFramePr>
+            <a:graphic xmlns:a="http://schemas.openxmlformats.org/drawingml/2006/main">
+              <a:graphicData uri="http://schemas.openxmlformats.org/drawingml/2006/picture">
+                <pic:pic xmlns:pic="http://schemas.openxmlformats.org/drawingml/2006/picture">
+                  <pic:nvPicPr>
+                    <pic:cNvPr id="0" name="Picture 5" descr="C:\Users\llonini\Google Drive\Activity Recognition\SSRF\Figures\UCI\acc15to21-vsalltests_T0_1.jpg"/>
+                    <pic:cNvPicPr>
+                      <a:picLocks noChangeAspect="1" noChangeArrowheads="1"/>
+                    </pic:cNvPicPr>
+                  </pic:nvPicPr>
+                  <pic:blipFill>
+                    <a:blip r:embed="rId17" cstate="print">
+                      <a:extLst>
+                        <a:ext uri="{28A0092B-C50C-407E-A947-70E740481C1C}">
+                          <a14:useLocalDpi xmlns:a14="http://schemas.microsoft.com/office/drawing/2010/main" val="0"/>
+                        </a:ext>
+                      </a:extLst>
+                    </a:blip>
+                    <a:srcRect/>
+                    <a:stretch>
+                      <a:fillRect/>
+                    </a:stretch>
+                  </pic:blipFill>
+                  <pic:spPr bwMode="auto">
+                    <a:xfrm>
+                      <a:off x="0" y="0"/>
+                      <a:ext cx="5947410" cy="2981960"/>
+                    </a:xfrm>
+                    <a:prstGeom prst="rect">
+                      <a:avLst/>
+                    </a:prstGeom>
+                    <a:noFill/>
+                    <a:ln>
+                      <a:noFill/>
+                    </a:ln>
+                  </pic:spPr>
+                </pic:pic>
+              </a:graphicData>
+            </a:graphic>
+          </wp:inline>
+        </w:drawing>
+      </w:r>
+    </w:p>
+    <w:p>
+      <w:pPr>
+        <w:rPr>
+          <w:b/>
+        </w:rPr>
+      </w:pPr>
+      <w:r>
+        <w:rPr>
+          <w:b/>
+        </w:rPr>
+        <w:br w:type="page"/>
+      </w:r>
+    </w:p>
+    <w:p>
+      <w:pPr>
+        <w:rPr>
+          <w:b/>
+          <w:u w:val="single"/>
+        </w:rPr>
+      </w:pPr>
+      <w:r>
+        <w:rPr>
+          <w:b/>
+          <w:u w:val="single"/>
+        </w:rPr>
+        <w:lastRenderedPageBreak/>
+        <w:t>Initial seed and number of trees matter</w:t>
+      </w:r>
+    </w:p>
+    <w:p>
+      <w:pPr>
+        <w:rPr>
+          <w:b/>
+        </w:rPr>
+      </w:pPr>
+      <w:r>
+        <w:rPr>
+          <w:b/>
+        </w:rPr>
+        <w:t xml:space="preserve">3 labeled, 3 unlabeled, </w:t>
+      </w:r>
+      <w:r>
+        <w:rPr>
+          <w:b/>
+        </w:rPr>
+        <w:t xml:space="preserve">T0 = 1, </w:t>
+      </w:r>
+      <w:r>
+        <w:rPr>
+          <w:b/>
+          <w:u w:val="single"/>
+        </w:rPr>
+        <w:t>3</w:t>
+      </w:r>
+      <w:r>
+        <w:rPr>
+          <w:b/>
+          <w:u w:val="single"/>
+        </w:rPr>
+        <w:t>0 trees</w:t>
+      </w:r>
+      <w:r>
+        <w:rPr>
+          <w:b/>
+        </w:rPr>
+        <w:t>, tau = 320, 3 runs</w:t>
+      </w:r>
+    </w:p>
+    <w:p>
+      <w:pPr>
+        <w:rPr>
+          <w:b/>
+        </w:rPr>
+      </w:pPr>
+      <w:r>
+        <w:rPr>
+          <w:b/>
+          <w:noProof/>
+        </w:rPr>
+        <w:drawing>
+          <wp:inline distT="0" distB="0" distL="0" distR="0">
+            <wp:extent cx="5335270" cy="3999230"/>
+            <wp:effectExtent l="0" t="0" r="0" b="1270"/>
+            <wp:docPr id="15" name="Picture 15" descr="C:\Users\llonini\Google Drive\Activity Recognition\SSRF\Figures\UCI\acc-tr3-te3_30trees_tau320.jpg"/>
+            <wp:cNvGraphicFramePr>
+              <a:graphicFrameLocks xmlns:a="http://schemas.openxmlformats.org/drawingml/2006/main" noChangeAspect="1"/>
+            </wp:cNvGraphicFramePr>
+            <a:graphic xmlns:a="http://schemas.openxmlformats.org/drawingml/2006/main">
+              <a:graphicData uri="http://schemas.openxmlformats.org/drawingml/2006/picture">
+                <pic:pic xmlns:pic="http://schemas.openxmlformats.org/drawingml/2006/picture">
+                  <pic:nvPicPr>
+                    <pic:cNvPr id="0" name="Picture 6" descr="C:\Users\llonini\Google Drive\Activity Recognition\SSRF\Figures\UCI\acc-tr3-te3_30trees_tau320.jpg"/>
+                    <pic:cNvPicPr>
+                      <a:picLocks noChangeAspect="1" noChangeArrowheads="1"/>
+                    </pic:cNvPicPr>
+                  </pic:nvPicPr>
+                  <pic:blipFill>
+                    <a:blip r:embed="rId18">
+                      <a:extLst>
+                        <a:ext uri="{28A0092B-C50C-407E-A947-70E740481C1C}">
+                          <a14:useLocalDpi xmlns:a14="http://schemas.microsoft.com/office/drawing/2010/main" val="0"/>
+                        </a:ext>
+                      </a:extLst>
+                    </a:blip>
+                    <a:srcRect/>
+                    <a:stretch>
+                      <a:fillRect/>
+                    </a:stretch>
+                  </pic:blipFill>
+                  <pic:spPr bwMode="auto">
+                    <a:xfrm>
+                      <a:off x="0" y="0"/>
+                      <a:ext cx="5335270" cy="3999230"/>
+                    </a:xfrm>
+                    <a:prstGeom prst="rect">
+                      <a:avLst/>
+                    </a:prstGeom>
+                    <a:noFill/>
+                    <a:ln>
+                      <a:noFill/>
+                    </a:ln>
+                  </pic:spPr>
+                </pic:pic>
+              </a:graphicData>
+            </a:graphic>
+          </wp:inline>
+        </w:drawing>
+      </w:r>
+    </w:p>
+    <w:p>
+      <w:pPr>
+        <w:rPr>
+          <w:b/>
+        </w:rPr>
+      </w:pPr>
+    </w:p>
+    <w:p>
+      <w:pPr>
+        <w:rPr>
+          <w:b/>
+        </w:rPr>
+      </w:pPr>
+    </w:p>
+    <w:p>
+      <w:pPr>
+        <w:rPr>
+          <w:b/>
+        </w:rPr>
+      </w:pPr>
+      <w:r>
+        <w:rPr>
+          <w:b/>
+        </w:rPr>
+        <w:br w:type="page"/>
+      </w:r>
+    </w:p>
+    <w:p>
+      <w:pPr>
+        <w:rPr>
+          <w:b/>
+        </w:rPr>
+      </w:pPr>
+      <w:r>
+        <w:rPr>
+          <w:b/>
+        </w:rPr>
+        <w:lastRenderedPageBreak/>
+        <w:t xml:space="preserve">Effect of tau </w:t>
+      </w:r>
+    </w:p>
+    <w:p>
+      <w:pPr>
+        <w:rPr>
+          <w:b/>
+        </w:rPr>
+      </w:pPr>
+      <w:r>
+        <w:rPr>
+          <w:b/>
+        </w:rPr>
+        <w:t>3 labeled, 9</w:t>
+      </w:r>
+      <w:r>
+        <w:rPr>
+          <w:b/>
+        </w:rPr>
+        <w:t xml:space="preserve"> unlabeled, T0 = 1, </w:t>
+      </w:r>
+      <w:r>
+        <w:rPr>
+          <w:b/>
+        </w:rPr>
+        <w:t>1</w:t>
+      </w:r>
+      <w:r>
+        <w:rPr>
+          <w:b/>
+        </w:rPr>
+        <w:t>0 trees</w:t>
+      </w:r>
+    </w:p>
+    <w:p>
+      <w:pPr>
+        <w:rPr>
+          <w:b/>
+        </w:rPr>
+      </w:pPr>
+    </w:p>
+    <w:p>
+      <w:pPr>
+        <w:rPr>
+          <w:b/>
+        </w:rPr>
+      </w:pPr>
+      <w:r>
+        <w:rPr>
+          <w:b/>
+          <w:noProof/>
+        </w:rPr>
+        <w:drawing>
+          <wp:inline distT="0" distB="0" distL="0" distR="0">
+            <wp:extent cx="5502275" cy="4874260"/>
+            <wp:effectExtent l="0" t="0" r="3175" b="2540"/>
+            <wp:docPr id="21" name="Picture 21" descr="C:\Users\llonini\Google Drive\Activity Recognition\SSRF\Figures\UCI\acc-tr3-te9_10trees_T1_tau50_100.jpg"/>
+            <wp:cNvGraphicFramePr>
+              <a:graphicFrameLocks xmlns:a="http://schemas.openxmlformats.org/drawingml/2006/main" noChangeAspect="1"/>
+            </wp:cNvGraphicFramePr>
+            <a:graphic xmlns:a="http://schemas.openxmlformats.org/drawingml/2006/main">
+              <a:graphicData uri="http://schemas.openxmlformats.org/drawingml/2006/picture">
+                <pic:pic xmlns:pic="http://schemas.openxmlformats.org/drawingml/2006/picture">
+                  <pic:nvPicPr>
+                    <pic:cNvPr id="0" name="Picture 12" descr="C:\Users\llonini\Google Drive\Activity Recognition\SSRF\Figures\UCI\acc-tr3-te9_10trees_T1_tau50_100.jpg"/>
+                    <pic:cNvPicPr>
+                      <a:picLocks noChangeAspect="1" noChangeArrowheads="1"/>
+                    </pic:cNvPicPr>
+                  </pic:nvPicPr>
+                  <pic:blipFill>
+                    <a:blip r:embed="rId19">
+                      <a:extLst>
+                        <a:ext uri="{28A0092B-C50C-407E-A947-70E740481C1C}">
+                          <a14:useLocalDpi xmlns:a14="http://schemas.microsoft.com/office/drawing/2010/main" val="0"/>
+                        </a:ext>
+                      </a:extLst>
+                    </a:blip>
+                    <a:srcRect/>
+                    <a:stretch>
+                      <a:fillRect/>
+                    </a:stretch>
+                  </pic:blipFill>
+                  <pic:spPr bwMode="auto">
+                    <a:xfrm>
+                      <a:off x="0" y="0"/>
+                      <a:ext cx="5502275" cy="4874260"/>
+                    </a:xfrm>
+                    <a:prstGeom prst="rect">
+                      <a:avLst/>
+                    </a:prstGeom>
+                    <a:noFill/>
+                    <a:ln>
+                      <a:noFill/>
+                    </a:ln>
+                  </pic:spPr>
+                </pic:pic>
+              </a:graphicData>
+            </a:graphic>
+          </wp:inline>
+        </w:drawing>
+      </w:r>
+      <w:r>
+        <w:rPr>
+          <w:b/>
+        </w:rPr>
+        <w:br w:type="page"/>
+      </w:r>
+    </w:p>
+    <w:p>
+      <w:pPr>
+        <w:rPr>
+          <w:b/>
+          <w:u w:val="single"/>
+        </w:rPr>
+      </w:pPr>
+      <w:r>
+        <w:rPr>
+          <w:b/>
+          <w:u w:val="single"/>
+        </w:rPr>
+        <w:lastRenderedPageBreak/>
+        <w:t>Labeled/unlabeled ratio</w:t>
+      </w:r>
+    </w:p>
+    <w:p>
+      <w:pPr>
+        <w:jc w:val="center"/>
+        <w:rPr>
+          <w:b/>
+          <w:u w:val="single"/>
+        </w:rPr>
+      </w:pPr>
+      <w:r>
+        <w:rPr>
+          <w:b/>
+          <w:noProof/>
+        </w:rPr>
+        <w:drawing>
+          <wp:inline distT="0" distB="0" distL="0" distR="0" wp14:anchorId="7270B8E9" wp14:editId="6972BDC0">
+            <wp:extent cx="5947410" cy="2981960"/>
+            <wp:effectExtent l="0" t="0" r="0" b="8890"/>
+            <wp:docPr id="24" name="Picture 24" descr="C:\Users\llonini\Google Drive\Activity Recognition\SSRF\Figures\UCI\lu_ratio.jpg"/>
+            <wp:cNvGraphicFramePr>
+              <a:graphicFrameLocks xmlns:a="http://schemas.openxmlformats.org/drawingml/2006/main" noChangeAspect="1"/>
+            </wp:cNvGraphicFramePr>
+            <a:graphic xmlns:a="http://schemas.openxmlformats.org/drawingml/2006/main">
+              <a:graphicData uri="http://schemas.openxmlformats.org/drawingml/2006/picture">
+                <pic:pic xmlns:pic="http://schemas.openxmlformats.org/drawingml/2006/picture">
+                  <pic:nvPicPr>
+                    <pic:cNvPr id="0" name="Picture 15" descr="C:\Users\llonini\Google Drive\Activity Recognition\SSRF\Figures\UCI\lu_ratio.jpg"/>
+                    <pic:cNvPicPr>
+                      <a:picLocks noChangeAspect="1" noChangeArrowheads="1"/>
+                    </pic:cNvPicPr>
+                  </pic:nvPicPr>
+                  <pic:blipFill>
+                    <a:blip r:embed="rId20" cstate="print">
+                      <a:extLst>
+                        <a:ext uri="{28A0092B-C50C-407E-A947-70E740481C1C}">
+                          <a14:useLocalDpi xmlns:a14="http://schemas.microsoft.com/office/drawing/2010/main" val="0"/>
+                        </a:ext>
+                      </a:extLst>
+                    </a:blip>
+                    <a:srcRect/>
+                    <a:stretch>
+                      <a:fillRect/>
+                    </a:stretch>
+                  </pic:blipFill>
+                  <pic:spPr bwMode="auto">
+                    <a:xfrm>
+                      <a:off x="0" y="0"/>
+                      <a:ext cx="5947410" cy="2981960"/>
+                    </a:xfrm>
+                    <a:prstGeom prst="rect">
+                      <a:avLst/>
+                    </a:prstGeom>
+                    <a:noFill/>
+                    <a:ln>
+                      <a:noFill/>
+                    </a:ln>
+                  </pic:spPr>
+                </pic:pic>
+              </a:graphicData>
+            </a:graphic>
+          </wp:inline>
+        </w:drawing>
+      </w:r>
+      <w:r>
+        <w:rPr>
+          <w:b/>
+          <w:u w:val="single"/>
+        </w:rPr>
+        <w:br w:type="page"/>
+      </w:r>
+    </w:p>
+    <w:p>
+      <w:pPr>
+        <w:rPr>
+          <w:b/>
+          <w:u w:val="single"/>
+        </w:rPr>
+      </w:pPr>
+      <w:r>
+        <w:rPr>
+          <w:b/>
+          <w:u w:val="single"/>
+        </w:rPr>
+        <w:lastRenderedPageBreak/>
+        <w:t>Single subject tests – few labeled samples</w:t>
+      </w:r>
+    </w:p>
+    <w:p>
+      <w:pPr>
+        <w:rPr>
+          <w:b/>
+        </w:rPr>
+      </w:pPr>
+      <w:r>
+        <w:rPr>
+          <w:b/>
+        </w:rPr>
+        <w:t>347 data points; 2 labeled; 10 runs</w:t>
+      </w:r>
+      <w:r>
+        <w:rPr>
+          <w:b/>
+        </w:rPr>
+        <w:t xml:space="preserve"> (blue: </w:t>
+      </w:r>
+      <w:proofErr w:type="spellStart"/>
+      <w:r>
+        <w:rPr>
+          <w:b/>
+        </w:rPr>
+        <w:t>init</w:t>
+      </w:r>
+      <w:proofErr w:type="spellEnd"/>
+      <w:r>
+        <w:rPr>
+          <w:b/>
+        </w:rPr>
+        <w:t xml:space="preserve"> accuracy; red: final accuracy)</w:t>
+      </w:r>
+    </w:p>
+    <w:p>
+      <w:pPr>
+        <w:rPr>
+          <w:b/>
+        </w:rPr>
+      </w:pPr>
+      <w:r>
+        <w:rPr>
+          <w:b/>
+          <w:noProof/>
+        </w:rPr>
+        <w:drawing>
+          <wp:inline distT="0" distB="0" distL="0" distR="0">
+            <wp:extent cx="4462413" cy="3291840"/>
+            <wp:effectExtent l="0" t="0" r="0" b="3810"/>
+            <wp:docPr id="16" name="Picture 16" descr="C:\Users\llonini\Google Drive\Activity Recognition\SSRF\Figures\UCI\acc2i.jpg"/>
+            <wp:cNvGraphicFramePr>
+              <a:graphicFrameLocks xmlns:a="http://schemas.openxmlformats.org/drawingml/2006/main" noChangeAspect="1"/>
+            </wp:cNvGraphicFramePr>
+            <a:graphic xmlns:a="http://schemas.openxmlformats.org/drawingml/2006/main">
+              <a:graphicData uri="http://schemas.openxmlformats.org/drawingml/2006/picture">
+                <pic:pic xmlns:pic="http://schemas.openxmlformats.org/drawingml/2006/picture">
+                  <pic:nvPicPr>
+                    <pic:cNvPr id="0" name="Picture 7" descr="C:\Users\llonini\Google Drive\Activity Recognition\SSRF\Figures\UCI\acc2i.jpg"/>
+                    <pic:cNvPicPr>
+                      <a:picLocks noChangeAspect="1" noChangeArrowheads="1"/>
+                    </pic:cNvPicPr>
+                  </pic:nvPicPr>
+                  <pic:blipFill>
+                    <a:blip r:embed="rId21">
+                      <a:extLst>
+                        <a:ext uri="{28A0092B-C50C-407E-A947-70E740481C1C}">
+                          <a14:useLocalDpi xmlns:a14="http://schemas.microsoft.com/office/drawing/2010/main" val="0"/>
+                        </a:ext>
+                      </a:extLst>
+                    </a:blip>
+                    <a:srcRect/>
+                    <a:stretch>
+                      <a:fillRect/>
+                    </a:stretch>
+                  </pic:blipFill>
+                  <pic:spPr bwMode="auto">
+                    <a:xfrm>
+                      <a:off x="0" y="0"/>
+                      <a:ext cx="4462367" cy="3291806"/>
+                    </a:xfrm>
+                    <a:prstGeom prst="rect">
+                      <a:avLst/>
+                    </a:prstGeom>
+                    <a:noFill/>
+                    <a:ln>
+                      <a:noFill/>
+                    </a:ln>
+                  </pic:spPr>
+                </pic:pic>
+              </a:graphicData>
+            </a:graphic>
+          </wp:inline>
+        </w:drawing>
+      </w:r>
+    </w:p>
+    <w:p>
+      <w:pPr>
+        <w:rPr>
+          <w:b/>
+        </w:rPr>
+      </w:pPr>
+      <w:r>
+        <w:rPr>
+          <w:b/>
+        </w:rPr>
+        <w:t>4 labeled</w:t>
+      </w:r>
+    </w:p>
+    <w:p>
+      <w:pPr>
+        <w:rPr>
+          <w:b/>
+        </w:rPr>
+      </w:pPr>
+      <w:r>
+        <w:rPr>
+          <w:b/>
+          <w:noProof/>
+        </w:rPr>
+        <w:drawing>
+          <wp:inline distT="0" distB="0" distL="0" distR="0">
+            <wp:extent cx="4460682" cy="3343653"/>
+            <wp:effectExtent l="0" t="0" r="0" b="9525"/>
+            <wp:docPr id="17" name="Picture 17" descr="C:\Users\llonini\Google Drive\Activity Recognition\SSRF\Figures\UCI\acc4i.jpg"/>
+            <wp:cNvGraphicFramePr>
+              <a:graphicFrameLocks xmlns:a="http://schemas.openxmlformats.org/drawingml/2006/main" noChangeAspect="1"/>
+            </wp:cNvGraphicFramePr>
+            <a:graphic xmlns:a="http://schemas.openxmlformats.org/drawingml/2006/main">
+              <a:graphicData uri="http://schemas.openxmlformats.org/drawingml/2006/picture">
+                <pic:pic xmlns:pic="http://schemas.openxmlformats.org/drawingml/2006/picture">
+                  <pic:nvPicPr>
+                    <pic:cNvPr id="0" name="Picture 8" descr="C:\Users\llonini\Google Drive\Activity Recognition\SSRF\Figures\UCI\acc4i.jpg"/>
+                    <pic:cNvPicPr>
+                      <a:picLocks noChangeAspect="1" noChangeArrowheads="1"/>
+                    </pic:cNvPicPr>
+                  </pic:nvPicPr>
+                  <pic:blipFill>
+                    <a:blip r:embed="rId22">
+                      <a:extLst>
+                        <a:ext uri="{28A0092B-C50C-407E-A947-70E740481C1C}">
+                          <a14:useLocalDpi xmlns:a14="http://schemas.microsoft.com/office/drawing/2010/main" val="0"/>
+                        </a:ext>
+                      </a:extLst>
+                    </a:blip>
+                    <a:srcRect/>
+                    <a:stretch>
+                      <a:fillRect/>
+                    </a:stretch>
+                  </pic:blipFill>
+                  <pic:spPr bwMode="auto">
+                    <a:xfrm>
+                      <a:off x="0" y="0"/>
+                      <a:ext cx="4460636" cy="3343618"/>
+                    </a:xfrm>
+                    <a:prstGeom prst="rect">
+                      <a:avLst/>
+                    </a:prstGeom>
+                    <a:noFill/>
+                    <a:ln>
+                      <a:noFill/>
+                    </a:ln>
+                  </pic:spPr>
+                </pic:pic>
+              </a:graphicData>
+            </a:graphic>
+          </wp:inline>
+        </w:drawing>
+      </w:r>
+    </w:p>
+    <w:p>
+      <w:pPr>
+        <w:rPr>
+          <w:b/>
+        </w:rPr>
+      </w:pPr>
+      <w:r>
+        <w:rPr>
+          <w:b/>
+        </w:rPr>
+        <w:br w:type="page"/>
+      </w:r>
+    </w:p>
+    <w:p>
+      <w:pPr>
+        <w:rPr>
+          <w:b/>
+        </w:rPr>
+      </w:pPr>
+      <w:r>
+        <w:rPr>
+          <w:b/>
+        </w:rPr>
+        <w:lastRenderedPageBreak/>
+        <w:t>8 labeled</w:t>
+      </w:r>
+    </w:p>
+    <w:p>
+      <w:pPr>
+        <w:rPr>
+          <w:b/>
+        </w:rPr>
+      </w:pPr>
+    </w:p>
+    <w:p>
+      <w:pPr>
+        <w:rPr>
+          <w:b/>
+        </w:rPr>
+      </w:pPr>
+      <w:r>
+        <w:rPr>
+          <w:b/>
+          <w:noProof/>
+        </w:rPr>
+        <w:drawing>
+          <wp:anchor distT="0" distB="0" distL="114300" distR="114300" simplePos="0" relativeHeight="251658240" behindDoc="0" locked="0" layoutInCell="1" allowOverlap="1">
+            <wp:simplePos x="0" y="0"/>
+            <wp:positionH relativeFrom="column">
+              <wp:align>left</wp:align>
+            </wp:positionH>
+            <wp:positionV relativeFrom="paragraph">
+              <wp:align>top</wp:align>
+            </wp:positionV>
+            <wp:extent cx="4516120" cy="3385185"/>
+            <wp:effectExtent l="0" t="0" r="0" b="5715"/>
+            <wp:wrapSquare wrapText="bothSides"/>
+            <wp:docPr id="18" name="Picture 18" descr="C:\Users\llonini\Google Drive\Activity Recognition\SSRF\Figures\UCI\acc8i.jpg"/>
+            <wp:cNvGraphicFramePr>
+              <a:graphicFrameLocks xmlns:a="http://schemas.openxmlformats.org/drawingml/2006/main" noChangeAspect="1"/>
+            </wp:cNvGraphicFramePr>
+            <a:graphic xmlns:a="http://schemas.openxmlformats.org/drawingml/2006/main">
+              <a:graphicData uri="http://schemas.openxmlformats.org/drawingml/2006/picture">
+                <pic:pic xmlns:pic="http://schemas.openxmlformats.org/drawingml/2006/picture">
+                  <pic:nvPicPr>
+                    <pic:cNvPr id="0" name="Picture 9" descr="C:\Users\llonini\Google Drive\Activity Recognition\SSRF\Figures\UCI\acc8i.jpg"/>
+                    <pic:cNvPicPr>
+                      <a:picLocks noChangeAspect="1" noChangeArrowheads="1"/>
+                    </pic:cNvPicPr>
+                  </pic:nvPicPr>
+                  <pic:blipFill>
+                    <a:blip r:embed="rId23">
+                      <a:extLst>
+                        <a:ext uri="{28A0092B-C50C-407E-A947-70E740481C1C}">
+                          <a14:useLocalDpi xmlns:a14="http://schemas.microsoft.com/office/drawing/2010/main" val="0"/>
+                        </a:ext>
+                      </a:extLst>
+                    </a:blip>
+                    <a:srcRect/>
+                    <a:stretch>
+                      <a:fillRect/>
+                    </a:stretch>
+                  </pic:blipFill>
+                  <pic:spPr bwMode="auto">
+                    <a:xfrm>
+                      <a:off x="0" y="0"/>
+                      <a:ext cx="4516120" cy="3385185"/>
+                    </a:xfrm>
+                    <a:prstGeom prst="rect">
+                      <a:avLst/>
+                    </a:prstGeom>
+                    <a:noFill/>
+                    <a:ln>
+                      <a:noFill/>
+                    </a:ln>
+                  </pic:spPr>
+                </pic:pic>
+              </a:graphicData>
+            </a:graphic>
+          </wp:anchor>
+        </w:drawing>
+      </w:r>
+      <w:r>
+        <w:rPr>
+          <w:b/>
+        </w:rPr>
+        <w:br w:type="textWrapping" w:clear="all"/>
+      </w:r>
+    </w:p>
+    <w:p>
+      <w:pPr>
+        <w:rPr>
+          <w:b/>
+        </w:rPr>
+      </w:pPr>
+      <w:r>
+        <w:rPr>
+          <w:b/>
+        </w:rPr>
+        <w:t>Improvement vs # labeled samples</w:t>
+      </w:r>
+    </w:p>
+    <w:p>
+      <w:pPr>
+        <w:rPr>
+          <w:b/>
+        </w:rPr>
+      </w:pPr>
+      <w:r>
+        <w:rPr>
+          <w:b/>
+          <w:noProof/>
+        </w:rPr>
+        <w:drawing>
+          <wp:inline distT="0" distB="0" distL="0" distR="0">
+            <wp:extent cx="4516341" cy="3385375"/>
+            <wp:effectExtent l="0" t="0" r="0" b="5715"/>
+            <wp:docPr id="25" name="Picture 25" descr="C:\Users\llonini\Google Drive\Activity Recognition\SSRF\Figures\UCI\impro_tr1_2_4_8samples.jpg"/>
+            <wp:cNvGraphicFramePr>
+              <a:graphicFrameLocks xmlns:a="http://schemas.openxmlformats.org/drawingml/2006/main" noChangeAspect="1"/>
+            </wp:cNvGraphicFramePr>
+            <a:graphic xmlns:a="http://schemas.openxmlformats.org/drawingml/2006/main">
+              <a:graphicData uri="http://schemas.openxmlformats.org/drawingml/2006/picture">
+                <pic:pic xmlns:pic="http://schemas.openxmlformats.org/drawingml/2006/picture">
+                  <pic:nvPicPr>
+                    <pic:cNvPr id="0" name="Picture 16" descr="C:\Users\llonini\Google Drive\Activity Recognition\SSRF\Figures\UCI\impro_tr1_2_4_8samples.jpg"/>
+                    <pic:cNvPicPr>
+                      <a:picLocks noChangeAspect="1" noChangeArrowheads="1"/>
+                    </pic:cNvPicPr>
+                  </pic:nvPicPr>
+                  <pic:blipFill>
+                    <a:blip r:embed="rId24">
+                      <a:extLst>
+                        <a:ext uri="{28A0092B-C50C-407E-A947-70E740481C1C}">
+                          <a14:useLocalDpi xmlns:a14="http://schemas.microsoft.com/office/drawing/2010/main" val="0"/>
+                        </a:ext>
+                      </a:extLst>
+                    </a:blip>
+                    <a:srcRect/>
+                    <a:stretch>
+                      <a:fillRect/>
+                    </a:stretch>
+                  </pic:blipFill>
+                  <pic:spPr bwMode="auto">
+                    <a:xfrm>
+                      <a:off x="0" y="0"/>
+                      <a:ext cx="4517486" cy="3386233"/>
+                    </a:xfrm>
+                    <a:prstGeom prst="rect">
+                      <a:avLst/>
+                    </a:prstGeom>
+                    <a:noFill/>
+                    <a:ln>
+                      <a:noFill/>
+                    </a:ln>
+                  </pic:spPr>
+                </pic:pic>
+              </a:graphicData>
+            </a:graphic>
+          </wp:inline>
+        </w:drawing>
+      </w:r>
+    </w:p>
+    <w:p>
+      <w:pPr>
+        <w:rPr>
+          <w:b/>
+        </w:rPr>
+      </w:pPr>
+    </w:p>
+    <w:p>
+      <w:pPr>
+        <w:rPr>
+          <w:b/>
+        </w:rPr>
+      </w:pPr>
+      <w:r>
+        <w:rPr>
+          <w:b/>
+        </w:rPr>
+        <w:t>2 labeled, mid sample</w:t>
+      </w:r>
+      <w:r>
+        <w:rPr>
+          <w:b/>
+        </w:rPr>
+        <w:t>s</w:t>
+      </w:r>
+      <w:r>
+        <w:rPr>
+          <w:b/>
+        </w:rPr>
+        <w:t xml:space="preserve"> (lucky one</w:t>
+      </w:r>
+      <w:r>
+        <w:rPr>
+          <w:b/>
+        </w:rPr>
+        <w:t>s</w:t>
+      </w:r>
+      <w:r>
+        <w:rPr>
+          <w:b/>
+        </w:rPr>
+        <w:t>?)</w:t>
+      </w:r>
+    </w:p>
+    <w:p>
+      <w:pPr>
+        <w:rPr>
+          <w:b/>
+        </w:rPr>
+      </w:pPr>
+      <w:r>
+        <w:rPr>
+          <w:b/>
+          <w:noProof/>
+        </w:rPr>
+        <w:drawing>
+          <wp:inline distT="0" distB="0" distL="0" distR="0">
+            <wp:extent cx="4476584" cy="3355572"/>
+            <wp:effectExtent l="0" t="0" r="635" b="0"/>
+            <wp:docPr id="20" name="Picture 20" descr="C:\Users\llonini\Google Drive\Activity Recognition\SSRF\Figures\UCI\acc2i_midsample.jpg"/>
+            <wp:cNvGraphicFramePr>
+              <a:graphicFrameLocks xmlns:a="http://schemas.openxmlformats.org/drawingml/2006/main" noChangeAspect="1"/>
+            </wp:cNvGraphicFramePr>
+            <a:graphic xmlns:a="http://schemas.openxmlformats.org/drawingml/2006/main">
+              <a:graphicData uri="http://schemas.openxmlformats.org/drawingml/2006/picture">
+                <pic:pic xmlns:pic="http://schemas.openxmlformats.org/drawingml/2006/picture">
+                  <pic:nvPicPr>
+                    <pic:cNvPr id="0" name="Picture 11" descr="C:\Users\llonini\Google Drive\Activity Recognition\SSRF\Figures\UCI\acc2i_midsample.jpg"/>
+                    <pic:cNvPicPr>
+                      <a:picLocks noChangeAspect="1" noChangeArrowheads="1"/>
+                    </pic:cNvPicPr>
+                  </pic:nvPicPr>
+                  <pic:blipFill>
+                    <a:blip r:embed="rId25">
+                      <a:extLst>
+                        <a:ext uri="{28A0092B-C50C-407E-A947-70E740481C1C}">
+                          <a14:useLocalDpi xmlns:a14="http://schemas.microsoft.com/office/drawing/2010/main" val="0"/>
+                        </a:ext>
+                      </a:extLst>
+                    </a:blip>
+                    <a:srcRect/>
+                    <a:stretch>
+                      <a:fillRect/>
+                    </a:stretch>
+                  </pic:blipFill>
+                  <pic:spPr bwMode="auto">
+                    <a:xfrm>
+                      <a:off x="0" y="0"/>
+                      <a:ext cx="4476861" cy="3355780"/>
+                    </a:xfrm>
+                    <a:prstGeom prst="rect">
+                      <a:avLst/>
+                    </a:prstGeom>
+                    <a:noFill/>
+                    <a:ln>
+                      <a:noFill/>
+                    </a:ln>
+                  </pic:spPr>
+                </pic:pic>
+              </a:graphicData>
+            </a:graphic>
+          </wp:inline>
+        </w:drawing>
+      </w:r>
+    </w:p>
+    <w:p>
+      <w:pPr>
+        <w:rPr>
+          <w:b/>
+        </w:rPr>
+      </w:pPr>
+    </w:p>
+    <w:p>
+      <w:pPr>
+        <w:rPr>
+          <w:b/>
+        </w:rPr>
+      </w:pPr>
+      <w:r>
+        <w:rPr>
+          <w:b/>
+        </w:rPr>
+        <w:t xml:space="preserve">+/- 10% around </w:t>
+      </w:r>
+      <w:proofErr w:type="spellStart"/>
+      <w:r>
+        <w:rPr>
+          <w:b/>
+        </w:rPr>
+        <w:t>mid sample</w:t>
+      </w:r>
+      <w:proofErr w:type="spellEnd"/>
+    </w:p>
+    <w:p>
+      <w:pPr>
+        <w:rPr>
+          <w:b/>
+        </w:rPr>
+      </w:pPr>
+      <w:r>
+        <w:rPr>
+          <w:b/>
+          <w:noProof/>
+        </w:rPr>
+        <w:drawing>
+          <wp:inline distT="0" distB="0" distL="0" distR="0">
+            <wp:extent cx="4476584" cy="3355573"/>
+            <wp:effectExtent l="0" t="0" r="635" b="0"/>
+            <wp:docPr id="26" name="Picture 26" descr="C:\Users\llonini\Google Drive\Activity Recognition\SSRF\Figures\UCI\acc2i_midsample_10perc.jpg"/>
+            <wp:cNvGraphicFramePr>
+              <a:graphicFrameLocks xmlns:a="http://schemas.openxmlformats.org/drawingml/2006/main" noChangeAspect="1"/>
+            </wp:cNvGraphicFramePr>
+            <a:graphic xmlns:a="http://schemas.openxmlformats.org/drawingml/2006/main">
+              <a:graphicData uri="http://schemas.openxmlformats.org/drawingml/2006/picture">
+                <pic:pic xmlns:pic="http://schemas.openxmlformats.org/drawingml/2006/picture">
+                  <pic:nvPicPr>
+                    <pic:cNvPr id="0" name="Picture 17" descr="C:\Users\llonini\Google Drive\Activity Recognition\SSRF\Figures\UCI\acc2i_midsample_10perc.jpg"/>
+                    <pic:cNvPicPr>
+                      <a:picLocks noChangeAspect="1" noChangeArrowheads="1"/>
+                    </pic:cNvPicPr>
+                  </pic:nvPicPr>
+                  <pic:blipFill>
+                    <a:blip r:embed="rId26">
+                      <a:extLst>
+                        <a:ext uri="{28A0092B-C50C-407E-A947-70E740481C1C}">
+                          <a14:useLocalDpi xmlns:a14="http://schemas.microsoft.com/office/drawing/2010/main" val="0"/>
+                        </a:ext>
+                      </a:extLst>
+                    </a:blip>
+                    <a:srcRect/>
+                    <a:stretch>
+                      <a:fillRect/>
+                    </a:stretch>
+                  </pic:blipFill>
+                  <pic:spPr bwMode="auto">
+                    <a:xfrm>
+                      <a:off x="0" y="0"/>
+                      <a:ext cx="4483611" cy="3360840"/>
+                    </a:xfrm>
+                    <a:prstGeom prst="rect">
+                      <a:avLst/>
+                    </a:prstGeom>
+                    <a:noFill/>
+                    <a:ln>
+                      <a:noFill/>
+                    </a:ln>
+                  </pic:spPr>
+                </pic:pic>
+              </a:graphicData>
+            </a:graphic>
+          </wp:inline>
+        </w:drawing>
+      </w:r>
+      <w:r>
+        <w:rPr>
+          <w:b/>
+        </w:rPr>
+        <w:br w:type="page"/>
+      </w:r>
+    </w:p>
+    <w:p>
+      <w:pPr>
+        <w:rPr>
+          <w:b/>
+        </w:rPr>
+      </w:pPr>
+      <w:r>
+        <w:rPr>
+          <w:b/>
+        </w:rPr>
+        <w:lastRenderedPageBreak/>
+        <w:t xml:space="preserve"> </w:t>
+      </w:r>
+      <w:r>
+        <w:rPr>
+          <w:b/>
+        </w:rPr>
+        <w:t xml:space="preserve">+/- </w:t>
+      </w:r>
+      <w:r>
+        <w:rPr>
+          <w:b/>
+        </w:rPr>
+        <w:t>25</w:t>
+      </w:r>
+      <w:r>
+        <w:rPr>
+          <w:b/>
+        </w:rPr>
+        <w:t xml:space="preserve">% around </w:t>
+      </w:r>
+      <w:proofErr w:type="spellStart"/>
+      <w:r>
+        <w:rPr>
+          <w:b/>
+        </w:rPr>
+        <w:t>mid sample</w:t>
+      </w:r>
+      <w:proofErr w:type="spellEnd"/>
+    </w:p>
+    <w:p>
+      <w:pPr>
+        <w:rPr>
+          <w:b/>
+        </w:rPr>
+      </w:pPr>
+      <w:bookmarkStart w:id="0" w:name="_GoBack"/>
+      <w:r>
+        <w:rPr>
+          <w:b/>
+          <w:noProof/>
+        </w:rPr>
+        <w:drawing>
+          <wp:inline distT="0" distB="0" distL="0" distR="0">
+            <wp:extent cx="4754247" cy="3514476"/>
+            <wp:effectExtent l="0" t="0" r="8255" b="0"/>
+            <wp:docPr id="28" name="Picture 28" descr="C:\Users\llonini\Google Drive\Activity Recognition\SSRF\Figures\UCI\acc2i_midsample_25perc.jpg"/>
+            <wp:cNvGraphicFramePr>
+              <a:graphicFrameLocks xmlns:a="http://schemas.openxmlformats.org/drawingml/2006/main" noChangeAspect="1"/>
+            </wp:cNvGraphicFramePr>
+            <a:graphic xmlns:a="http://schemas.openxmlformats.org/drawingml/2006/main">
+              <a:graphicData uri="http://schemas.openxmlformats.org/drawingml/2006/picture">
+                <pic:pic xmlns:pic="http://schemas.openxmlformats.org/drawingml/2006/picture">
+                  <pic:nvPicPr>
+                    <pic:cNvPr id="0" name="Picture 19" descr="C:\Users\llonini\Google Drive\Activity Recognition\SSRF\Figures\UCI\acc2i_midsample_25perc.jpg"/>
+                    <pic:cNvPicPr>
+                      <a:picLocks noChangeAspect="1" noChangeArrowheads="1"/>
+                    </pic:cNvPicPr>
+                  </pic:nvPicPr>
+                  <pic:blipFill>
+                    <a:blip r:embed="rId27">
+                      <a:extLst>
+                        <a:ext uri="{28A0092B-C50C-407E-A947-70E740481C1C}">
+                          <a14:useLocalDpi xmlns:a14="http://schemas.microsoft.com/office/drawing/2010/main" val="0"/>
+                        </a:ext>
+                      </a:extLst>
+                    </a:blip>
+                    <a:srcRect/>
+                    <a:stretch>
+                      <a:fillRect/>
+                    </a:stretch>
+                  </pic:blipFill>
+                  <pic:spPr bwMode="auto">
+                    <a:xfrm>
+                      <a:off x="0" y="0"/>
+                      <a:ext cx="4754413" cy="3514599"/>
+                    </a:xfrm>
+                    <a:prstGeom prst="rect">
+                      <a:avLst/>
+                    </a:prstGeom>
+                    <a:noFill/>
+                    <a:ln>
+                      <a:noFill/>
+                    </a:ln>
+                  </pic:spPr>
+                </pic:pic>
+              </a:graphicData>
+            </a:graphic>
+          </wp:inline>
+        </w:drawing>
+      </w:r>
+      <w:bookmarkEnd w:id="0"/>
+    </w:p>
+    <w:p>
+      <w:pPr>
+        <w:rPr>
+          <w:b/>
+        </w:rPr>
+      </w:pPr>
+      <w:r>
+        <w:rPr>
+          <w:b/>
+        </w:rPr>
+        <w:br w:type="page"/>
+      </w:r>
+    </w:p>
+    <w:p>
+      <w:pPr>
+        <w:rPr>
+          <w:b/>
+        </w:rPr>
+      </w:pPr>
+    </w:p>
+    <w:p>
+      <w:pPr>
         <w:jc w:val="both"/>
         <w:rPr>
           <w:b/>
         </w:rPr>
       </w:pPr>
-      <w:r>
-        <w:rPr>
-          <w:b/>
-        </w:rPr>
-        <w:lastRenderedPageBreak/>
-        <w:t>Inductive SSRF</w:t>
+      <w:commentRangeStart w:id="1"/>
+      <w:r>
+        <w:rPr>
+          <w:b/>
+        </w:rPr>
+        <w:t>Self-training</w:t>
+      </w:r>
+      <w:r>
+        <w:rPr>
+          <w:b/>
+        </w:rPr>
+        <w:t xml:space="preserve"> SSRF</w:t>
+      </w:r>
+      <w:commentRangeEnd w:id="1"/>
+      <w:r>
+        <w:rPr>
+          <w:rStyle w:val="CommentReference"/>
+        </w:rPr>
+        <w:commentReference w:id="1"/>
       </w:r>
     </w:p>
     <w:p>
@@ -918,10 +2264,7 @@
       </w:r>
       <w:proofErr w:type="spellEnd"/>
       <w:r>
-        <w:t xml:space="preserve"> at each epoch</w:t>
-      </w:r>
-      <w:r>
-        <w:t xml:space="preserve"> (10 to 80)</w:t>
+        <w:t xml:space="preserve"> at each epoch (10 to 80)</w:t>
       </w:r>
     </w:p>
     <w:p>
@@ -958,7 +2301,7 @@
                     </pic:cNvPicPr>
                   </pic:nvPicPr>
                   <pic:blipFill>
-                    <a:blip r:embed="rId14">
+                    <a:blip r:embed="rId29">
                       <a:extLst>
                         <a:ext uri="{28A0092B-C50C-407E-A947-70E740481C1C}">
                           <a14:useLocalDpi xmlns:a14="http://schemas.microsoft.com/office/drawing/2010/main" val="0"/>
@@ -998,7 +2341,6 @@
     <w:p/>
     <w:p>
       <w:r>
-        <w:lastRenderedPageBreak/>
         <w:t xml:space="preserve">3 subjects labeled (990 </w:t>
       </w:r>
       <w:proofErr w:type="spellStart"/>
@@ -1012,10 +2354,7 @@
     </w:p>
     <w:p>
       <w:r>
-        <w:t>15</w:t>
-      </w:r>
-      <w:r>
-        <w:t xml:space="preserve"> subjects unlabeled (</w:t>
+        <w:t>15 subjects unlabeled (</w:t>
       </w:r>
       <w:r>
         <w:t>5253</w:t>
@@ -1083,7 +2422,7 @@
                     </pic:cNvPicPr>
                   </pic:nvPicPr>
                   <pic:blipFill>
-                    <a:blip r:embed="rId15">
+                    <a:blip r:embed="rId30">
                       <a:extLst>
                         <a:ext uri="{28A0092B-C50C-407E-A947-70E740481C1C}">
                           <a14:useLocalDpi xmlns:a14="http://schemas.microsoft.com/office/drawing/2010/main" val="0"/>
@@ -1127,6 +2466,27 @@
     </w:sectPr>
   </w:body>
 </w:document>
+</file>
+
+<file path=word/comments.xml><?xml version="1.0" encoding="utf-8"?>
+<w:comments xmlns:wpc="http://schemas.microsoft.com/office/word/2010/wordprocessingCanvas" xmlns:mc="http://schemas.openxmlformats.org/markup-compatibility/2006" xmlns:o="urn:schemas-microsoft-com:office:office" xmlns:r="http://schemas.openxmlformats.org/officeDocument/2006/relationships" xmlns:m="http://schemas.openxmlformats.org/officeDocument/2006/math" xmlns:v="urn:schemas-microsoft-com:vml" xmlns:wp14="http://schemas.microsoft.com/office/word/2010/wordprocessingDrawing" xmlns:wp="http://schemas.openxmlformats.org/drawingml/2006/wordprocessingDrawing" xmlns:w10="urn:schemas-microsoft-com:office:word" xmlns:w="http://schemas.openxmlformats.org/wordprocessingml/2006/main" xmlns:w14="http://schemas.microsoft.com/office/word/2010/wordml" xmlns:wpg="http://schemas.microsoft.com/office/word/2010/wordprocessingGroup" xmlns:wpi="http://schemas.microsoft.com/office/word/2010/wordprocessingInk" xmlns:wne="http://schemas.microsoft.com/office/word/2006/wordml" xmlns:wps="http://schemas.microsoft.com/office/word/2010/wordprocessingShape" mc:Ignorable="w14 wp14">
+  <w:comment w:id="1" w:author="Luca Lonini" w:date="2014-04-15T17:54:00Z" w:initials="LL">
+    <w:p>
+      <w:pPr>
+        <w:pStyle w:val="CommentText"/>
+      </w:pPr>
+      <w:r>
+        <w:rPr>
+          <w:rStyle w:val="CommentReference"/>
+        </w:rPr>
+        <w:annotationRef/>
+      </w:r>
+      <w:r>
+        <w:t>Need to correct results with labels of higher confidence</w:t>
+      </w:r>
+    </w:p>
+  </w:comment>
+</w:comments>
 </file>
 
 <file path=word/endnotes.xml><?xml version="1.0" encoding="utf-8"?>
@@ -1445,6 +2805,74 @@
     <w:uiPriority w:val="99"/>
     <w:rsid w:val="00D04BBF"/>
   </w:style>
+  <w:style w:type="character" w:styleId="CommentReference">
+    <w:name w:val="annotation reference"/>
+    <w:basedOn w:val="DefaultParagraphFont"/>
+    <w:uiPriority w:val="99"/>
+    <w:semiHidden/>
+    <w:unhideWhenUsed/>
+    <w:rsid w:val="00DD3115"/>
+    <w:rPr>
+      <w:sz w:val="16"/>
+      <w:szCs w:val="16"/>
+    </w:rPr>
+  </w:style>
+  <w:style w:type="paragraph" w:styleId="CommentText">
+    <w:name w:val="annotation text"/>
+    <w:basedOn w:val="Normal"/>
+    <w:link w:val="CommentTextChar"/>
+    <w:uiPriority w:val="99"/>
+    <w:semiHidden/>
+    <w:unhideWhenUsed/>
+    <w:rsid w:val="00DD3115"/>
+    <w:pPr>
+      <w:spacing w:line="240" w:lineRule="auto"/>
+    </w:pPr>
+    <w:rPr>
+      <w:sz w:val="20"/>
+      <w:szCs w:val="20"/>
+    </w:rPr>
+  </w:style>
+  <w:style w:type="character" w:customStyle="1" w:styleId="CommentTextChar">
+    <w:name w:val="Comment Text Char"/>
+    <w:basedOn w:val="DefaultParagraphFont"/>
+    <w:link w:val="CommentText"/>
+    <w:uiPriority w:val="99"/>
+    <w:semiHidden/>
+    <w:rsid w:val="00DD3115"/>
+    <w:rPr>
+      <w:sz w:val="20"/>
+      <w:szCs w:val="20"/>
+    </w:rPr>
+  </w:style>
+  <w:style w:type="paragraph" w:styleId="CommentSubject">
+    <w:name w:val="annotation subject"/>
+    <w:basedOn w:val="CommentText"/>
+    <w:next w:val="CommentText"/>
+    <w:link w:val="CommentSubjectChar"/>
+    <w:uiPriority w:val="99"/>
+    <w:semiHidden/>
+    <w:unhideWhenUsed/>
+    <w:rsid w:val="00DD3115"/>
+    <w:rPr>
+      <w:b/>
+      <w:bCs/>
+    </w:rPr>
+  </w:style>
+  <w:style w:type="character" w:customStyle="1" w:styleId="CommentSubjectChar">
+    <w:name w:val="Comment Subject Char"/>
+    <w:basedOn w:val="CommentTextChar"/>
+    <w:link w:val="CommentSubject"/>
+    <w:uiPriority w:val="99"/>
+    <w:semiHidden/>
+    <w:rsid w:val="00DD3115"/>
+    <w:rPr>
+      <w:b/>
+      <w:bCs/>
+      <w:sz w:val="20"/>
+      <w:szCs w:val="20"/>
+    </w:rPr>
+  </w:style>
 </w:styles>
 </file>
 
@@ -1713,6 +3141,74 @@
     <w:link w:val="Footer"/>
     <w:uiPriority w:val="99"/>
     <w:rsid w:val="00D04BBF"/>
+  </w:style>
+  <w:style w:type="character" w:styleId="CommentReference">
+    <w:name w:val="annotation reference"/>
+    <w:basedOn w:val="DefaultParagraphFont"/>
+    <w:uiPriority w:val="99"/>
+    <w:semiHidden/>
+    <w:unhideWhenUsed/>
+    <w:rsid w:val="00DD3115"/>
+    <w:rPr>
+      <w:sz w:val="16"/>
+      <w:szCs w:val="16"/>
+    </w:rPr>
+  </w:style>
+  <w:style w:type="paragraph" w:styleId="CommentText">
+    <w:name w:val="annotation text"/>
+    <w:basedOn w:val="Normal"/>
+    <w:link w:val="CommentTextChar"/>
+    <w:uiPriority w:val="99"/>
+    <w:semiHidden/>
+    <w:unhideWhenUsed/>
+    <w:rsid w:val="00DD3115"/>
+    <w:pPr>
+      <w:spacing w:line="240" w:lineRule="auto"/>
+    </w:pPr>
+    <w:rPr>
+      <w:sz w:val="20"/>
+      <w:szCs w:val="20"/>
+    </w:rPr>
+  </w:style>
+  <w:style w:type="character" w:customStyle="1" w:styleId="CommentTextChar">
+    <w:name w:val="Comment Text Char"/>
+    <w:basedOn w:val="DefaultParagraphFont"/>
+    <w:link w:val="CommentText"/>
+    <w:uiPriority w:val="99"/>
+    <w:semiHidden/>
+    <w:rsid w:val="00DD3115"/>
+    <w:rPr>
+      <w:sz w:val="20"/>
+      <w:szCs w:val="20"/>
+    </w:rPr>
+  </w:style>
+  <w:style w:type="paragraph" w:styleId="CommentSubject">
+    <w:name w:val="annotation subject"/>
+    <w:basedOn w:val="CommentText"/>
+    <w:next w:val="CommentText"/>
+    <w:link w:val="CommentSubjectChar"/>
+    <w:uiPriority w:val="99"/>
+    <w:semiHidden/>
+    <w:unhideWhenUsed/>
+    <w:rsid w:val="00DD3115"/>
+    <w:rPr>
+      <w:b/>
+      <w:bCs/>
+    </w:rPr>
+  </w:style>
+  <w:style w:type="character" w:customStyle="1" w:styleId="CommentSubjectChar">
+    <w:name w:val="Comment Subject Char"/>
+    <w:basedOn w:val="CommentTextChar"/>
+    <w:link w:val="CommentSubject"/>
+    <w:uiPriority w:val="99"/>
+    <w:semiHidden/>
+    <w:rsid w:val="00DD3115"/>
+    <w:rPr>
+      <w:b/>
+      <w:bCs/>
+      <w:sz w:val="20"/>
+      <w:szCs w:val="20"/>
+    </w:rPr>
   </w:style>
 </w:styles>
 </file>

</xml_diff>

<commit_message>
computation of entropy over lab and unl
</commit_message>
<xml_diff>
--- a/Docs/SSRF.docx
+++ b/Docs/SSRF.docx
@@ -967,31 +967,7 @@
           <w:b/>
         </w:rPr>
         <w:lastRenderedPageBreak/>
-        <w:t>8</w:t>
-      </w:r>
-      <w:r>
-        <w:rPr>
-          <w:b/>
-        </w:rPr>
-        <w:t>-</w:t>
-      </w:r>
-      <w:r>
-        <w:rPr>
-          <w:b/>
-        </w:rPr>
-        <w:t xml:space="preserve">14 </w:t>
-      </w:r>
-      <w:r>
-        <w:rPr>
-          <w:b/>
-        </w:rPr>
-        <w:t>labeled, 9 unlabeled</w:t>
-      </w:r>
-      <w:r>
-        <w:rPr>
-          <w:b/>
-        </w:rPr>
-        <w:t>, T0 = 1, 10 trees</w:t>
+        <w:t>8-14 labeled, 9 unlabeled, T0 = 1, 10 trees</w:t>
       </w:r>
     </w:p>
     <w:p>
@@ -1065,31 +1041,7 @@
         <w:rPr>
           <w:b/>
         </w:rPr>
-        <w:t>15</w:t>
-      </w:r>
-      <w:r>
-        <w:rPr>
-          <w:b/>
-        </w:rPr>
-        <w:t>-</w:t>
-      </w:r>
-      <w:r>
-        <w:rPr>
-          <w:b/>
-        </w:rPr>
-        <w:t>21</w:t>
-      </w:r>
-      <w:r>
-        <w:rPr>
-          <w:b/>
-        </w:rPr>
-        <w:t xml:space="preserve"> labeled, 9 unlabeled</w:t>
-      </w:r>
-      <w:r>
-        <w:rPr>
-          <w:b/>
-        </w:rPr>
-        <w:t>, T0 = 1, 10 trees</w:t>
+        <w:t>15-21 labeled, 9 unlabeled, T0 = 1, 10 trees</w:t>
       </w:r>
       <w:r>
         <w:rPr>
@@ -1198,14 +1150,7 @@
           <w:b/>
           <w:u w:val="single"/>
         </w:rPr>
-        <w:t>3</w:t>
-      </w:r>
-      <w:r>
-        <w:rPr>
-          <w:b/>
-          <w:u w:val="single"/>
-        </w:rPr>
-        <w:t>0 trees</w:t>
+        <w:t>30 trees</w:t>
       </w:r>
       <w:r>
         <w:rPr>
@@ -1326,25 +1271,7 @@
         <w:rPr>
           <w:b/>
         </w:rPr>
-        <w:t>3 labeled, 9</w:t>
-      </w:r>
-      <w:r>
-        <w:rPr>
-          <w:b/>
-        </w:rPr>
-        <w:t xml:space="preserve"> unlabeled, T0 = 1, </w:t>
-      </w:r>
-      <w:r>
-        <w:rPr>
-          <w:b/>
-        </w:rPr>
-        <w:t>1</w:t>
-      </w:r>
-      <w:r>
-        <w:rPr>
-          <w:b/>
-        </w:rPr>
-        <w:t>0 trees</w:t>
+        <w:t>3 labeled, 9 unlabeled, T0 = 1, 10 trees</w:t>
       </w:r>
     </w:p>
     <w:p>
@@ -1533,7 +1460,19 @@
         <w:rPr>
           <w:b/>
         </w:rPr>
-        <w:t>347 data points; 2 labeled; 10 runs</w:t>
+        <w:t xml:space="preserve">347 data points; </w:t>
+      </w:r>
+      <w:r>
+        <w:rPr>
+          <w:b/>
+        </w:rPr>
+        <w:t>1 per trial</w:t>
+      </w:r>
+      <w:r>
+        <w:rPr>
+          <w:b/>
+        </w:rPr>
+        <w:t xml:space="preserve"> labeled; 10 runs</w:t>
       </w:r>
       <w:r>
         <w:rPr>
@@ -1554,6 +1493,21 @@
           <w:b/>
         </w:rPr>
         <w:t xml:space="preserve"> accuracy; red: final accuracy)</w:t>
+      </w:r>
+    </w:p>
+    <w:p>
+      <w:pPr>
+        <w:rPr>
+          <w:b/>
+          <w:color w:val="FF0000"/>
+        </w:rPr>
+      </w:pPr>
+      <w:r>
+        <w:rPr>
+          <w:b/>
+          <w:color w:val="FF0000"/>
+        </w:rPr>
+        <w:t>TO BE REPLACED BY NEW PLOTS</w:t>
       </w:r>
     </w:p>
     <w:p>
@@ -1701,6 +1655,7 @@
         <w:rPr>
           <w:b/>
         </w:rPr>
+        <w:lastRenderedPageBreak/>
         <w:br w:type="page"/>
       </w:r>
     </w:p>
@@ -2091,19 +2046,7 @@
         <w:rPr>
           <w:b/>
         </w:rPr>
-        <w:t xml:space="preserve">+/- </w:t>
-      </w:r>
-      <w:r>
-        <w:rPr>
-          <w:b/>
-        </w:rPr>
-        <w:t>25</w:t>
-      </w:r>
-      <w:r>
-        <w:rPr>
-          <w:b/>
-        </w:rPr>
-        <w:t xml:space="preserve">% around </w:t>
+        <w:t xml:space="preserve">+/- 25% around </w:t>
       </w:r>
       <w:proofErr w:type="spellStart"/>
       <w:r>
@@ -2120,7 +2063,6 @@
           <w:b/>
         </w:rPr>
       </w:pPr>
-      <w:bookmarkStart w:id="0" w:name="_GoBack"/>
       <w:r>
         <w:rPr>
           <w:b/>
@@ -2175,27 +2117,28 @@
           </wp:inline>
         </w:drawing>
       </w:r>
+    </w:p>
+    <w:p>
+      <w:pPr>
+        <w:rPr>
+          <w:b/>
+        </w:rPr>
+      </w:pPr>
+      <w:r>
+        <w:rPr>
+          <w:b/>
+        </w:rPr>
+        <w:br w:type="page"/>
+      </w:r>
+    </w:p>
+    <w:p>
+      <w:pPr>
+        <w:rPr>
+          <w:b/>
+        </w:rPr>
+      </w:pPr>
+      <w:bookmarkStart w:id="0" w:name="_GoBack"/>
       <w:bookmarkEnd w:id="0"/>
-    </w:p>
-    <w:p>
-      <w:pPr>
-        <w:rPr>
-          <w:b/>
-        </w:rPr>
-      </w:pPr>
-      <w:r>
-        <w:rPr>
-          <w:b/>
-        </w:rPr>
-        <w:br w:type="page"/>
-      </w:r>
-    </w:p>
-    <w:p>
-      <w:pPr>
-        <w:rPr>
-          <w:b/>
-        </w:rPr>
-      </w:pPr>
     </w:p>
     <w:p>
       <w:pPr>
@@ -2470,10 +2413,13 @@
 
 <file path=word/comments.xml><?xml version="1.0" encoding="utf-8"?>
 <w:comments xmlns:wpc="http://schemas.microsoft.com/office/word/2010/wordprocessingCanvas" xmlns:mc="http://schemas.openxmlformats.org/markup-compatibility/2006" xmlns:o="urn:schemas-microsoft-com:office:office" xmlns:r="http://schemas.openxmlformats.org/officeDocument/2006/relationships" xmlns:m="http://schemas.openxmlformats.org/officeDocument/2006/math" xmlns:v="urn:schemas-microsoft-com:vml" xmlns:wp14="http://schemas.microsoft.com/office/word/2010/wordprocessingDrawing" xmlns:wp="http://schemas.openxmlformats.org/drawingml/2006/wordprocessingDrawing" xmlns:w10="urn:schemas-microsoft-com:office:word" xmlns:w="http://schemas.openxmlformats.org/wordprocessingml/2006/main" xmlns:w14="http://schemas.microsoft.com/office/word/2010/wordml" xmlns:wpg="http://schemas.microsoft.com/office/word/2010/wordprocessingGroup" xmlns:wpi="http://schemas.microsoft.com/office/word/2010/wordprocessingInk" xmlns:wne="http://schemas.microsoft.com/office/word/2006/wordml" xmlns:wps="http://schemas.microsoft.com/office/word/2010/wordprocessingShape" mc:Ignorable="w14 wp14">
-  <w:comment w:id="1" w:author="Luca Lonini" w:date="2014-04-15T17:54:00Z" w:initials="LL">
+  <w:comment w:id="1" w:author="Luca Lonini" w:date="2014-04-16T17:56:00Z" w:initials="LL">
     <w:p>
       <w:pPr>
         <w:pStyle w:val="CommentText"/>
+        <w:rPr>
+          <w:b/>
+        </w:rPr>
       </w:pPr>
       <w:r>
         <w:rPr>
@@ -2482,6 +2428,9 @@
         <w:annotationRef/>
       </w:r>
       <w:r>
+        <w:rPr>
+          <w:b/>
+        </w:rPr>
         <w:t>Need to correct results with labels of higher confidence</w:t>
       </w:r>
     </w:p>

</xml_diff>